<commit_message>
Ændringer til søgemetode, samt at indhold ligger i billedemappe. Ændringer til word template
</commit_message>
<xml_diff>
--- a/Patienter/Patient information - template.docx
+++ b/Patienter/Patient information - template.docx
@@ -337,7 +337,7 @@
           </mc:Choice>
           <mc:Fallback>
             <w:pict>
-              <v:rect w14:anchorId="5E372B5E" id="Rektangel 1" o:spid="_x0000_s1026" style="position:absolute;margin-left:422.7pt;margin-top:-56.65pt;width:473.9pt;height:334.2pt;z-index:251659264;visibility:visible;mso-wrap-style:square;mso-wrap-distance-left:9pt;mso-wrap-distance-top:0;mso-wrap-distance-right:9pt;mso-wrap-distance-bottom:0;mso-position-horizontal:right;mso-position-horizontal-relative:page;mso-position-vertical:absolute;mso-position-vertical-relative:text;v-text-anchor:middle" o:gfxdata="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" fillcolor="#00b0f0" strokecolor="#00b0f0" strokeweight="1pt">
+              <v:rect w14:anchorId="467B2205" id="Rektangel 1" o:spid="_x0000_s1026" style="position:absolute;margin-left:422.7pt;margin-top:-56.65pt;width:473.9pt;height:334.2pt;z-index:251659264;visibility:visible;mso-wrap-style:square;mso-wrap-distance-left:9pt;mso-wrap-distance-top:0;mso-wrap-distance-right:9pt;mso-wrap-distance-bottom:0;mso-position-horizontal:right;mso-position-horizontal-relative:page;mso-position-vertical:absolute;mso-position-vertical-relative:text;v-text-anchor:middle" o:gfxdata="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" fillcolor="#00b0f0" strokecolor="#00b0f0" strokeweight="1pt">
                 <w10:wrap anchorx="page"/>
               </v:rect>
             </w:pict>
@@ -468,7 +468,27 @@
                 <w:sz w:val="72"/>
                 <w:szCs w:val="72"/>
               </w:rPr>
-              <w:t>Kraniofasia</w:t>
+              <w:t>Kraniofa</w:t>
+            </w:r>
+            <w:r>
+              <w:rPr>
+                <w:rFonts w:ascii="Arial Black" w:hAnsi="Arial Black"/>
+                <w:b/>
+                <w:bCs/>
+                <w:sz w:val="72"/>
+                <w:szCs w:val="72"/>
+              </w:rPr>
+              <w:t>c</w:t>
+            </w:r>
+            <w:r>
+              <w:rPr>
+                <w:rFonts w:ascii="Arial Black" w:hAnsi="Arial Black"/>
+                <w:b/>
+                <w:bCs/>
+                <w:sz w:val="72"/>
+                <w:szCs w:val="72"/>
+              </w:rPr>
+              <w:t>ia</w:t>
             </w:r>
             <w:r>
               <w:rPr>
@@ -590,7 +610,7 @@
           </mc:Choice>
           <mc:Fallback>
             <w:pict>
-              <v:roundrect w14:anchorId="6A9C5B0A" id="Rektangel: afrundede hjørner 3" o:spid="_x0000_s1026" style="position:absolute;margin-left:0;margin-top:-.05pt;width:141.85pt;height:8.6pt;z-index:251662336;visibility:visible;mso-wrap-style:square;mso-wrap-distance-left:9pt;mso-wrap-distance-top:0;mso-wrap-distance-right:9pt;mso-wrap-distance-bottom:0;mso-position-horizontal:absolute;mso-position-horizontal-relative:text;mso-position-vertical:absolute;mso-position-vertical-relative:text;v-text-anchor:middle" arcsize="10923f" o:gfxdata="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" fillcolor="#00b0f0" strokecolor="#00b0f0" strokeweight="1pt">
+              <v:roundrect w14:anchorId="08082AAF" id="Rektangel: afrundede hjørner 3" o:spid="_x0000_s1026" style="position:absolute;margin-left:0;margin-top:-.05pt;width:141.85pt;height:8.6pt;z-index:251662336;visibility:visible;mso-wrap-style:square;mso-wrap-distance-left:9pt;mso-wrap-distance-top:0;mso-wrap-distance-right:9pt;mso-wrap-distance-bottom:0;mso-position-horizontal:absolute;mso-position-horizontal-relative:text;mso-position-vertical:absolute;mso-position-vertical-relative:text;v-text-anchor:middle" arcsize="10923f" o:gfxdata="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" fillcolor="#00b0f0" strokecolor="#00b0f0" strokeweight="1pt">
                 <v:stroke joinstyle="miter"/>
               </v:roundrect>
             </w:pict>
@@ -686,7 +706,7 @@
               </w:tc>
               <w:tc>
                 <w:tcPr>
-                  <w:tcW w:w="4304" w:type="dxa"/>
+                  <w:tcW w:w="4305" w:type="dxa"/>
                 </w:tcPr>
                 <w:sdt>
                   <w:sdtPr>
@@ -756,7 +776,7 @@
               </w:tc>
               <w:tc>
                 <w:tcPr>
-                  <w:tcW w:w="4304" w:type="dxa"/>
+                  <w:tcW w:w="4305" w:type="dxa"/>
                 </w:tcPr>
                 <w:sdt>
                   <w:sdtPr>
@@ -795,6 +815,36 @@
             </w:tr>
             <w:tr>
               <w:trPr>
+                <w:trHeight w:val="385"/>
+              </w:trPr>
+              <w:tc>
+                <w:tcPr>
+                  <w:tcW w:w="7296" w:type="dxa"/>
+                  <w:gridSpan w:val="2"/>
+                </w:tcPr>
+                <w:p>
+                  <w:pPr>
+                    <w:rPr>
+                      <w:b/>
+                      <w:bCs/>
+                      <w:sz w:val="32"/>
+                      <w:szCs w:val="32"/>
+                    </w:rPr>
+                  </w:pPr>
+                  <w:r>
+                    <w:rPr>
+                      <w:b/>
+                      <w:bCs/>
+                      <w:sz w:val="32"/>
+                      <w:szCs w:val="32"/>
+                    </w:rPr>
+                    <w:t>Case information</w:t>
+                  </w:r>
+                </w:p>
+              </w:tc>
+            </w:tr>
+            <w:tr>
+              <w:trPr>
                 <w:trHeight w:val="801"/>
               </w:trPr>
               <w:tc>
@@ -819,7 +869,7 @@
               </w:tc>
               <w:tc>
                 <w:tcPr>
-                  <w:tcW w:w="4304" w:type="dxa"/>
+                  <w:tcW w:w="4305" w:type="dxa"/>
                 </w:tcPr>
                 <w:sdt>
                   <w:sdtPr>
@@ -896,7 +946,7 @@
               </w:tc>
               <w:tc>
                 <w:tcPr>
-                  <w:tcW w:w="4304" w:type="dxa"/>
+                  <w:tcW w:w="4305" w:type="dxa"/>
                 </w:tcPr>
                 <w:sdt>
                   <w:sdtPr>
@@ -959,7 +1009,7 @@
               </w:tc>
               <w:tc>
                 <w:tcPr>
-                  <w:tcW w:w="4304" w:type="dxa"/>
+                  <w:tcW w:w="4305" w:type="dxa"/>
                 </w:tcPr>
                 <w:sdt>
                   <w:sdtPr>
@@ -1052,51 +1102,58 @@
               <w:trPr>
                 <w:trHeight w:val="1000"/>
               </w:trPr>
-              <w:sdt>
-                <w:sdtPr>
-                  <w:rPr>
-                    <w:sz w:val="32"/>
-                    <w:szCs w:val="32"/>
-                  </w:rPr>
-                  <w:alias w:val="Remarks"/>
-                  <w:tag w:val="Remarks"/>
-                  <w:id w:val="-995029342"/>
-                  <w:placeholder>
-                    <w:docPart w:val="D225B75896BF4F4CB5AACAC0E3C5F176"/>
-                  </w:placeholder>
-                  <w:text w:multiLine="1"/>
-                </w:sdtPr>
-                <w:sdtEndPr/>
-                <w:sdtContent>
-                  <w:tc>
-                    <w:tcPr>
-                      <w:tcW w:w="7296" w:type="dxa"/>
-                    </w:tcPr>
-                    <w:p>
-                      <w:pPr>
-                        <w:rPr>
-                          <w:sz w:val="32"/>
-                          <w:szCs w:val="32"/>
-                        </w:rPr>
-                      </w:pPr>
+              <w:tc>
+                <w:tcPr>
+                  <w:tcW w:w="7296" w:type="dxa"/>
+                </w:tcPr>
+                <w:p>
+                  <w:pPr>
+                    <w:rPr>
+                      <w:sz w:val="32"/>
+                      <w:szCs w:val="32"/>
+                    </w:rPr>
+                  </w:pPr>
+                  <w:sdt>
+                    <w:sdtPr>
+                      <w:rPr>
+                        <w:sz w:val="24"/>
+                        <w:szCs w:val="24"/>
+                      </w:rPr>
+                      <w:alias w:val="Remarks"/>
+                      <w:tag w:val="Remarks"/>
+                      <w:id w:val="-995029342"/>
+                      <w:placeholder>
+                        <w:docPart w:val="D225B75896BF4F4CB5AACAC0E3C5F176"/>
+                      </w:placeholder>
+                      <w:text w:multiLine="1"/>
+                    </w:sdtPr>
+                    <w:sdtEndPr/>
+                    <w:sdtContent>
                       <w:r>
                         <w:rPr>
-                          <w:sz w:val="32"/>
-                          <w:szCs w:val="32"/>
+                          <w:sz w:val="24"/>
+                          <w:szCs w:val="24"/>
                         </w:rPr>
                         <w:t>XXXX</w:t>
                       </w:r>
                       <w:r>
                         <w:rPr>
-                          <w:sz w:val="32"/>
-                          <w:szCs w:val="32"/>
+                          <w:sz w:val="24"/>
+                          <w:szCs w:val="24"/>
                         </w:rPr>
-                        <w:t>XXXXXXXXXXXXXXXXXXXXXXXXXXXXXXXXXXXXXXXXXXXXXXXXXXXXXXXXXXXXXXXXXXXXXXXXXXXXXXXXXXXXXXXXXXXXXXXXXXXXXXXXXXXXXXXXXXXXXXXXXXXXXXXXXXXXXXXXXXXXXXXXXXXXXXXXXXXXXXXXXXXXXXXXXXXXXXXXXXXXXXXXXXXXXXXXXXXXXXXXXXXXXXXXXXXXXXXXXXXXXXXXXXXXXXXXXXXXXXXXXXXXXXXXXXXXXXXXXXXXXXXXXXXXXXXXXXXXXXXXXXXXXXXXXXXXXXXXXXXXXXXXXXXXXXXXXXXXXXXXXXXXXXXXXXXXXXXXXXXXXXXXXXXXXXXXXXXXXXXXXXXXXXXXXXXXXX</w:t>
+                        <w:t>XXXXXXXXXXXXXXXXXXXXXXXXXXXXXXXXXXXXXXXXXXXXXXXXXXXXXXXXXXXXXXXXXXXXXXXXXXXXXXXXXXXXXXXXXXXXXXXXXXXXXXXXXXXXXXXXXXXXXXXXXXXXXXXXXXXXXXXXXXXXXXXXXXXXXXXXXXXXXXXXXXXXXXXXXXXXXXXXXXXXXXXXXXXXXXXXXXXXXXXXXXXXXXXXXXXXXXXXXXXXXXXXXXXXXXXXXXXXXXXXXXXXXXXXXXXXXXXXXXXXXXXXXXXXXXXXXXXXXXXXXXXXXXXXXXXXXXXXXXXXXXXXXXXXXXXXXXXXXXXXXXXXXXXXXXXX</w:t>
                       </w:r>
-                    </w:p>
-                  </w:tc>
-                </w:sdtContent>
-              </w:sdt>
+                    </w:sdtContent>
+                  </w:sdt>
+                  <w:r>
+                    <w:rPr>
+                      <w:sz w:val="24"/>
+                      <w:szCs w:val="24"/>
+                    </w:rPr>
+                    <w:t>XXXXXXXXXXXXXXXXXXXXXXXXXXXXXXXXXXXXXXXXXXXXXXXXXXXXXXXXXXXXXXXXXXXXXXXXXXXXXXXXXXXXXXXXXXXXXXXXXXXXXXXXXXXXXXXXXXXXXXXXXXXXXXXXXXXXXXXXXXXXXXXXXXXXXXXXXXXXXXXXXXXXXXXXXXXXXXXXXXXXXXXXXXXXXXXXXXXXXXXXXXXXXXXXXXXXXXXXXXXXXXXX</w:t>
+                  </w:r>
+                </w:p>
+              </w:tc>
             </w:tr>
           </w:tbl>
           <w:p>
@@ -1172,8 +1229,8 @@
               <w:sdt>
                 <w:sdtPr>
                   <w:rPr>
-                    <w:sz w:val="32"/>
-                    <w:szCs w:val="32"/>
+                    <w:sz w:val="24"/>
+                    <w:szCs w:val="24"/>
                   </w:rPr>
                   <w:alias w:val="CuttingGuideText"/>
                   <w:tag w:val="CuttingGuideText"/>
@@ -1199,10 +1256,17 @@
                       </w:pPr>
                       <w:r>
                         <w:rPr>
-                          <w:sz w:val="32"/>
-                          <w:szCs w:val="32"/>
+                          <w:sz w:val="24"/>
+                          <w:szCs w:val="24"/>
                         </w:rPr>
                         <w:t>XXXXXXXXXXXXXXXXXXXXXXXXXXXXXXXXXXXXXXXXXXXXXXXXXXXXXXXXXXXXXXXXXXXXXXXXXXXXXXXXXXXXXXXXXXXXXXXXXXXXXXXXXXXXXXXXXXXXXXXXXXXXXXXXXXXXXXXXXXXXXXXXXXXXXXXXXXXXXXXXXXXXX</w:t>
+                      </w:r>
+                      <w:r>
+                        <w:rPr>
+                          <w:sz w:val="24"/>
+                          <w:szCs w:val="24"/>
+                        </w:rPr>
+                        <w:t>XXXXXXXXXXXXXXXXXXXXXXXXXXXXXXXXXXXXXXXXXXXXXXXXXXXXXXXXXXXXXXXXXXXXXXXXXXXXXXXXXXXXXXXXXXXXXXXXXXX</w:t>
                       </w:r>
                     </w:p>
                   </w:tc>
@@ -1596,7 +1660,7 @@
           </mc:Choice>
           <mc:Fallback>
             <w:pict>
-              <v:roundrect w14:anchorId="7864B029" id="Rektangel: afrundede hjørner 5" o:spid="_x0000_s1026" style="position:absolute;margin-left:0;margin-top:-.05pt;width:141.85pt;height:8.6pt;z-index:251664384;visibility:visible;mso-wrap-style:square;mso-wrap-distance-left:9pt;mso-wrap-distance-top:0;mso-wrap-distance-right:9pt;mso-wrap-distance-bottom:0;mso-position-horizontal:absolute;mso-position-horizontal-relative:text;mso-position-vertical:absolute;mso-position-vertical-relative:text;v-text-anchor:middle" arcsize="10923f" o:gfxdata="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" fillcolor="#00b0f0" strokecolor="#00b0f0" strokeweight="1pt">
+              <v:roundrect w14:anchorId="5DA6300A" id="Rektangel: afrundede hjørner 5" o:spid="_x0000_s1026" style="position:absolute;margin-left:0;margin-top:-.05pt;width:141.85pt;height:8.6pt;z-index:251664384;visibility:visible;mso-wrap-style:square;mso-wrap-distance-left:9pt;mso-wrap-distance-top:0;mso-wrap-distance-right:9pt;mso-wrap-distance-bottom:0;mso-position-horizontal:absolute;mso-position-horizontal-relative:text;mso-position-vertical:absolute;mso-position-vertical-relative:text;v-text-anchor:middle" arcsize="10923f" o:gfxdata="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" fillcolor="#00b0f0" strokecolor="#00b0f0" strokeweight="1pt">
                 <v:stroke joinstyle="miter"/>
               </v:roundrect>
             </w:pict>
@@ -1646,6 +1710,7 @@
                 <w:showingPlcHdr/>
                 <w:picture/>
               </w:sdtPr>
+              <w:sdtEndPr/>
               <w:sdtContent>
                 <w:r>
                   <w:rPr>
@@ -1736,6 +1801,7 @@
                 <w:showingPlcHdr/>
                 <w:picture/>
               </w:sdtPr>
+              <w:sdtEndPr/>
               <w:sdtContent>
                 <w:r>
                   <w:rPr>
@@ -1831,6 +1897,7 @@
                 <w:showingPlcHdr/>
                 <w:picture/>
               </w:sdtPr>
+              <w:sdtEndPr/>
               <w:sdtContent>
                 <w:r>
                   <w:rPr>
@@ -1905,6 +1972,7 @@
                 <w:showingPlcHdr/>
                 <w:picture/>
               </w:sdtPr>
+              <w:sdtEndPr/>
               <w:sdtContent>
                 <w:r>
                   <w:rPr>
@@ -1995,6 +2063,7 @@
                 <w:showingPlcHdr/>
                 <w:picture/>
               </w:sdtPr>
+              <w:sdtEndPr/>
               <w:sdtContent>
                 <w:r>
                   <w:rPr>
@@ -2078,6 +2147,7 @@
                 <w:showingPlcHdr/>
                 <w:picture/>
               </w:sdtPr>
+              <w:sdtEndPr/>
               <w:sdtContent>
                 <w:r>
                   <w:rPr>
@@ -2223,7 +2293,7 @@
           </mc:Choice>
           <mc:Fallback>
             <w:pict>
-              <v:roundrect w14:anchorId="7F7038C9" id="Rektangel: afrundede hjørner 7" o:spid="_x0000_s1026" style="position:absolute;margin-left:0;margin-top:-.05pt;width:141.85pt;height:8.6pt;z-index:251666432;visibility:visible;mso-wrap-style:square;mso-wrap-distance-left:9pt;mso-wrap-distance-top:0;mso-wrap-distance-right:9pt;mso-wrap-distance-bottom:0;mso-position-horizontal:absolute;mso-position-horizontal-relative:text;mso-position-vertical:absolute;mso-position-vertical-relative:text;v-text-anchor:middle" arcsize="10923f" o:gfxdata="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" fillcolor="#00b0f0" strokecolor="#00b0f0" strokeweight="1pt">
+              <v:roundrect w14:anchorId="7B6BDD4E" id="Rektangel: afrundede hjørner 7" o:spid="_x0000_s1026" style="position:absolute;margin-left:0;margin-top:-.05pt;width:141.85pt;height:8.6pt;z-index:251666432;visibility:visible;mso-wrap-style:square;mso-wrap-distance-left:9pt;mso-wrap-distance-top:0;mso-wrap-distance-right:9pt;mso-wrap-distance-bottom:0;mso-position-horizontal:absolute;mso-position-horizontal-relative:text;mso-position-vertical:absolute;mso-position-vertical-relative:text;v-text-anchor:middle" arcsize="10923f" o:gfxdata="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" fillcolor="#00b0f0" strokecolor="#00b0f0" strokeweight="1pt">
                 <v:stroke joinstyle="miter"/>
               </v:roundrect>
             </w:pict>
@@ -2518,6 +2588,7 @@
                 <w:showingPlcHdr/>
                 <w:picture/>
               </w:sdtPr>
+              <w:sdtEndPr/>
               <w:sdtContent>
                 <w:r>
                   <w:rPr>
@@ -2592,6 +2663,7 @@
                 <w:showingPlcHdr/>
                 <w:picture/>
               </w:sdtPr>
+              <w:sdtEndPr/>
               <w:sdtContent>
                 <w:r>
                   <w:rPr>
@@ -2737,7 +2809,7 @@
           </mc:Choice>
           <mc:Fallback>
             <w:pict>
-              <v:roundrect w14:anchorId="0C40A1B1" id="Rektangel: afrundede hjørner 17" o:spid="_x0000_s1026" style="position:absolute;margin-left:0;margin-top:-.05pt;width:141.85pt;height:8.6pt;z-index:251668480;visibility:visible;mso-wrap-style:square;mso-wrap-distance-left:9pt;mso-wrap-distance-top:0;mso-wrap-distance-right:9pt;mso-wrap-distance-bottom:0;mso-position-horizontal:absolute;mso-position-horizontal-relative:text;mso-position-vertical:absolute;mso-position-vertical-relative:text;v-text-anchor:middle" arcsize="10923f" o:gfxdata="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" fillcolor="#00b0f0" strokecolor="#00b0f0" strokeweight="1pt">
+              <v:roundrect w14:anchorId="7FB2638A" id="Rektangel: afrundede hjørner 17" o:spid="_x0000_s1026" style="position:absolute;margin-left:0;margin-top:-.05pt;width:141.85pt;height:8.6pt;z-index:251668480;visibility:visible;mso-wrap-style:square;mso-wrap-distance-left:9pt;mso-wrap-distance-top:0;mso-wrap-distance-right:9pt;mso-wrap-distance-bottom:0;mso-position-horizontal:absolute;mso-position-horizontal-relative:text;mso-position-vertical:absolute;mso-position-vertical-relative:text;v-text-anchor:middle" arcsize="10923f" o:gfxdata="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" fillcolor="#00b0f0" strokecolor="#00b0f0" strokeweight="1pt">
                 <v:stroke joinstyle="miter"/>
               </v:roundrect>
             </w:pict>
@@ -2957,6 +3029,7 @@
                 <w:showingPlcHdr/>
                 <w:picture/>
               </w:sdtPr>
+              <w:sdtEndPr/>
               <w:sdtContent>
                 <w:r>
                   <w:rPr>
@@ -3031,6 +3104,7 @@
                 <w:showingPlcHdr/>
                 <w:picture/>
               </w:sdtPr>
+              <w:sdtEndPr/>
               <w:sdtContent>
                 <w:r>
                   <w:rPr>
@@ -3119,6 +3193,7 @@
           <w:showingPlcHdr/>
           <w:picture/>
         </w:sdtPr>
+        <w:sdtEndPr/>
         <w:sdtContent>
           <w:r>
             <w:rPr>
@@ -3193,6 +3268,7 @@
           <w:showingPlcHdr/>
           <w:picture/>
         </w:sdtPr>
+        <w:sdtEndPr/>
         <w:sdtContent>
           <w:r>
             <w:rPr>
@@ -3345,7 +3421,7 @@
           </mc:Choice>
           <mc:Fallback>
             <w:pict>
-              <v:roundrect w14:anchorId="41EACD31" id="Rektangel: afrundede hjørner 21" o:spid="_x0000_s1026" style="position:absolute;margin-left:0;margin-top:-.05pt;width:141.85pt;height:8.6pt;z-index:251670528;visibility:visible;mso-wrap-style:square;mso-wrap-distance-left:9pt;mso-wrap-distance-top:0;mso-wrap-distance-right:9pt;mso-wrap-distance-bottom:0;mso-position-horizontal:absolute;mso-position-horizontal-relative:text;mso-position-vertical:absolute;mso-position-vertical-relative:text;v-text-anchor:middle" arcsize="10923f" o:gfxdata="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" fillcolor="#00b0f0" strokecolor="#00b0f0" strokeweight="1pt">
+              <v:roundrect w14:anchorId="3C9C8FFE" id="Rektangel: afrundede hjørner 21" o:spid="_x0000_s1026" style="position:absolute;margin-left:0;margin-top:-.05pt;width:141.85pt;height:8.6pt;z-index:251670528;visibility:visible;mso-wrap-style:square;mso-wrap-distance-left:9pt;mso-wrap-distance-top:0;mso-wrap-distance-right:9pt;mso-wrap-distance-bottom:0;mso-position-horizontal:absolute;mso-position-horizontal-relative:text;mso-position-vertical:absolute;mso-position-vertical-relative:text;v-text-anchor:middle" arcsize="10923f" o:gfxdata="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" fillcolor="#00b0f0" strokecolor="#00b0f0" strokeweight="1pt">
                 <v:stroke joinstyle="miter"/>
               </v:roundrect>
             </w:pict>
@@ -3739,6 +3815,7 @@
           <w:showingPlcHdr/>
           <w:picture/>
         </w:sdtPr>
+        <w:sdtEndPr/>
         <w:sdtContent>
           <w:r>
             <w:rPr>
@@ -3813,6 +3890,7 @@
           <w:showingPlcHdr/>
           <w:picture/>
         </w:sdtPr>
+        <w:sdtEndPr/>
         <w:sdtContent>
           <w:r>
             <w:rPr>
@@ -3958,7 +4036,7 @@
           </mc:Choice>
           <mc:Fallback>
             <w:pict>
-              <v:roundrect w14:anchorId="51CEB40C" id="Rektangel: afrundede hjørner 22" o:spid="_x0000_s1026" style="position:absolute;margin-left:0;margin-top:-.05pt;width:141.85pt;height:8.6pt;z-index:251672576;visibility:visible;mso-wrap-style:square;mso-wrap-distance-left:9pt;mso-wrap-distance-top:0;mso-wrap-distance-right:9pt;mso-wrap-distance-bottom:0;mso-position-horizontal:absolute;mso-position-horizontal-relative:text;mso-position-vertical:absolute;mso-position-vertical-relative:text;v-text-anchor:middle" arcsize="10923f" o:gfxdata="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" fillcolor="#00b0f0" strokecolor="#00b0f0" strokeweight="1pt">
+              <v:roundrect w14:anchorId="20738AD6" id="Rektangel: afrundede hjørner 22" o:spid="_x0000_s1026" style="position:absolute;margin-left:0;margin-top:-.05pt;width:141.85pt;height:8.6pt;z-index:251672576;visibility:visible;mso-wrap-style:square;mso-wrap-distance-left:9pt;mso-wrap-distance-top:0;mso-wrap-distance-right:9pt;mso-wrap-distance-bottom:0;mso-position-horizontal:absolute;mso-position-horizontal-relative:text;mso-position-vertical:absolute;mso-position-vertical-relative:text;v-text-anchor:middle" arcsize="10923f" o:gfxdata="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" fillcolor="#00b0f0" strokecolor="#00b0f0" strokeweight="1pt">
                 <v:stroke joinstyle="miter"/>
               </v:roundrect>
             </w:pict>
@@ -4389,7 +4467,7 @@
           </mc:Choice>
           <mc:Fallback>
             <w:pict>
-              <v:roundrect w14:anchorId="6DA9CE31" id="Rektangel: afrundede hjørner 23" o:spid="_x0000_s1026" style="position:absolute;margin-left:0;margin-top:-.05pt;width:141.85pt;height:8.6pt;z-index:251674624;visibility:visible;mso-wrap-style:square;mso-wrap-distance-left:9pt;mso-wrap-distance-top:0;mso-wrap-distance-right:9pt;mso-wrap-distance-bottom:0;mso-position-horizontal:absolute;mso-position-horizontal-relative:text;mso-position-vertical:absolute;mso-position-vertical-relative:text;v-text-anchor:middle" arcsize="10923f" o:gfxdata="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" fillcolor="#00b0f0" strokecolor="#00b0f0" strokeweight="1pt">
+              <v:roundrect w14:anchorId="142A8E2A" id="Rektangel: afrundede hjørner 23" o:spid="_x0000_s1026" style="position:absolute;margin-left:0;margin-top:-.05pt;width:141.85pt;height:8.6pt;z-index:251674624;visibility:visible;mso-wrap-style:square;mso-wrap-distance-left:9pt;mso-wrap-distance-top:0;mso-wrap-distance-right:9pt;mso-wrap-distance-bottom:0;mso-position-horizontal:absolute;mso-position-horizontal-relative:text;mso-position-vertical:absolute;mso-position-vertical-relative:text;v-text-anchor:middle" arcsize="10923f" o:gfxdata="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" fillcolor="#00b0f0" strokecolor="#00b0f0" strokeweight="1pt">
                 <v:stroke joinstyle="miter"/>
               </v:roundrect>
             </w:pict>
@@ -4738,17 +4816,6 @@
           </w:r>
         </w:sdtContent>
       </w:sdt>
-    </w:p>
-    <w:p>
-      <w:pPr>
-        <w:jc w:val="center"/>
-        <w:rPr>
-          <w:b/>
-          <w:bCs/>
-          <w:sz w:val="32"/>
-          <w:szCs w:val="32"/>
-        </w:rPr>
-      </w:pPr>
       <w:sdt>
         <w:sdtPr>
           <w:rPr>
@@ -4763,6 +4830,7 @@
           <w:showingPlcHdr/>
           <w:picture/>
         </w:sdtPr>
+        <w:sdtEndPr/>
         <w:sdtContent>
           <w:r>
             <w:rPr>
@@ -4772,6 +4840,7 @@
               <w:sz w:val="32"/>
               <w:szCs w:val="32"/>
             </w:rPr>
+            <w:lastRenderedPageBreak/>
             <w:drawing>
               <wp:inline distT="0" distB="0" distL="0" distR="0" wp14:anchorId="20A1567D" wp14:editId="687FAC6F">
                 <wp:extent cx="4210050" cy="4210050"/>
@@ -4905,7 +4974,7 @@
           </mc:Choice>
           <mc:Fallback>
             <w:pict>
-              <v:roundrect w14:anchorId="4BB818E4" id="Rektangel: afrundede hjørner 24" o:spid="_x0000_s1026" style="position:absolute;margin-left:0;margin-top:-.05pt;width:141.85pt;height:8.6pt;z-index:251676672;visibility:visible;mso-wrap-style:square;mso-wrap-distance-left:9pt;mso-wrap-distance-top:0;mso-wrap-distance-right:9pt;mso-wrap-distance-bottom:0;mso-position-horizontal:absolute;mso-position-horizontal-relative:text;mso-position-vertical:absolute;mso-position-vertical-relative:text;v-text-anchor:middle" arcsize="10923f" o:gfxdata="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" fillcolor="#00b0f0" strokecolor="#00b0f0" strokeweight="1pt">
+              <v:roundrect w14:anchorId="7068E057" id="Rektangel: afrundede hjørner 24" o:spid="_x0000_s1026" style="position:absolute;margin-left:0;margin-top:-.05pt;width:141.85pt;height:8.6pt;z-index:251676672;visibility:visible;mso-wrap-style:square;mso-wrap-distance-left:9pt;mso-wrap-distance-top:0;mso-wrap-distance-right:9pt;mso-wrap-distance-bottom:0;mso-position-horizontal:absolute;mso-position-horizontal-relative:text;mso-position-vertical:absolute;mso-position-vertical-relative:text;v-text-anchor:middle" arcsize="10923f" o:gfxdata="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" fillcolor="#00b0f0" strokecolor="#00b0f0" strokeweight="1pt">
                 <v:stroke joinstyle="miter"/>
               </v:roundrect>
             </w:pict>
@@ -5096,16 +5165,6 @@
     </w:tbl>
     <w:p>
       <w:pPr>
-        <w:rPr>
-          <w:b/>
-          <w:bCs/>
-          <w:sz w:val="32"/>
-          <w:szCs w:val="32"/>
-        </w:rPr>
-      </w:pPr>
-    </w:p>
-    <w:p>
-      <w:pPr>
         <w:jc w:val="center"/>
         <w:rPr>
           <w:b/>
@@ -5128,6 +5187,7 @@
           <w:showingPlcHdr/>
           <w:picture/>
         </w:sdtPr>
+        <w:sdtEndPr/>
         <w:sdtContent>
           <w:r>
             <w:rPr>
@@ -6427,11 +6487,12 @@
     <w:rsid w:val="00271DA7"/>
     <w:rsid w:val="002C1C49"/>
     <w:rsid w:val="002E6AFC"/>
+    <w:rsid w:val="003C30E7"/>
     <w:rsid w:val="0046212F"/>
     <w:rsid w:val="004E7001"/>
-    <w:rsid w:val="007A66BA"/>
     <w:rsid w:val="009B7F1F"/>
     <w:rsid w:val="009E79A3"/>
+    <w:rsid w:val="009F2593"/>
     <w:rsid w:val="00B46E84"/>
     <w:rsid w:val="00D01038"/>
     <w:rsid w:val="00DE3CFD"/>
@@ -6925,10 +6986,6 @@
     <w:name w:val="A61464F472224C8481066B8A15D4105B"/>
     <w:rsid w:val="002C1C49"/>
   </w:style>
-  <w:style w:type="paragraph" w:customStyle="1" w:styleId="D924D041CF8C44328F4BA87357474D35">
-    <w:name w:val="D924D041CF8C44328F4BA87357474D35"/>
-    <w:rsid w:val="00FF029D"/>
-  </w:style>
 </w:styles>
 </file>
 

</xml_diff>

<commit_message>
Ændringer til template, mulighed for installation af program samt fixet nogle få bugs
</commit_message>
<xml_diff>
--- a/Patienter/Patient information - template.docx
+++ b/Patienter/Patient information - template.docx
@@ -1127,31 +1127,23 @@
                       </w:placeholder>
                       <w:text w:multiLine="1"/>
                     </w:sdtPr>
-                    <w:sdtEndPr/>
                     <w:sdtContent>
                       <w:r>
                         <w:rPr>
                           <w:sz w:val="24"/>
                           <w:szCs w:val="24"/>
                         </w:rPr>
-                        <w:t>XXXX</w:t>
+                        <w:t>XXXXXXXXXXXXXXXXXXXXXXXXXXXXXXXXXXXXXXXXXXXXXXXXXXXXXXXXXXXXXXXXXXXXXXXXXXXXXXXXXXXXXXXXXXXXXXXXXXXXXXXXXXXXXXXXXXXXXXXXXXXXXXXXXXXXXXXXXXXXXXXXXXXXXXXXXXXXXXXXXXXXXXXXXXXXXXXXXXXXXXXXXXXXXXXXXXXXXXXXXXXXXXXXXXXXXXXXXXXXXXXXXXXXXXXXXXXXXXXXXXXXXXXXXXXXXXXXXXXXXXXXXXXXXXXXXXXXXXXXXXXXXXXXXXXXXXXXXXXXXXXXXXXXXXXXXXXXXXXXXXXXXXXXXXXXXXXX</w:t>
                       </w:r>
                       <w:r>
                         <w:rPr>
                           <w:sz w:val="24"/>
                           <w:szCs w:val="24"/>
                         </w:rPr>
-                        <w:t>XXXXXXXXXXXXXXXXXXXXXXXXXXXXXXXXXXXXXXXXXXXXXXXXXXXXXXXXXXXXXXXXXXXXXXXXXXXXXXXXXXXXXXXXXXXXXXXXXXXXXXXXXXXXXXXXXXXXXXXXXXXXXXXXXXXXXXXXXXXXXXXXXXXXXXXXXXXXXXXXXXXXXXXXXXXXXXXXXXXXXXXXXXXXXXXXXXXXXXXXXXXXXXXXXXXXXXXXXXXXXXXXXXXXXXXXXXXXXXXXXXXXXXXXXXXXXXXXXXXXXXXXXXXXXXXXXXXXXXXXXXXXXXXXXXXXXXXXXXXXXXXXXXXXXXXXXXXXXXXXXXXXXXXXXXXX</w:t>
+                        <w:t>XXXXXXXXXXXXXXXXXXXXXXXXXXXXXXXXXXXXXXXXXXXXXXXXXXXXXXXXXXXXXXXXXXXXXXXXXXXXXXXXXXXXXXXXXXXXXXXXXXXXXXXXXXXXXXXXXXXXXXXXXXXXXXXXXXXXXXXXXXXXXXXXXXXXXXXXXXXXXXXXXXXXXXXXXXXXXXXXXXXXXXXXXXXXXXXXXXXXXXXXXXXXXXXXXXXXXXXXXXXXXXXX</w:t>
                       </w:r>
                     </w:sdtContent>
                   </w:sdt>
-                  <w:r>
-                    <w:rPr>
-                      <w:sz w:val="24"/>
-                      <w:szCs w:val="24"/>
-                    </w:rPr>
-                    <w:t>XXXXXXXXXXXXXXXXXXXXXXXXXXXXXXXXXXXXXXXXXXXXXXXXXXXXXXXXXXXXXXXXXXXXXXXXXXXXXXXXXXXXXXXXXXXXXXXXXXXXXXXXXXXXXXXXXXXXXXXXXXXXXXXXXXXXXXXXXXXXXXXXXXXXXXXXXXXXXXXXXXXXXXXXXXXXXXXXXXXXXXXXXXXXXXXXXXXXXXXXXXXXXXXXXXXXXXXXXXXXXXXX</w:t>
-                  </w:r>
                 </w:p>
               </w:tc>
             </w:tr>
@@ -6486,6 +6478,7 @@
     <w:rsid w:val="0024349A"/>
     <w:rsid w:val="00271DA7"/>
     <w:rsid w:val="002C1C49"/>
+    <w:rsid w:val="002C36AE"/>
     <w:rsid w:val="002E6AFC"/>
     <w:rsid w:val="003C30E7"/>
     <w:rsid w:val="0046212F"/>

</xml_diff>

<commit_message>
Help menu tilføjet, ændringer i mappestruktur, samt påbegyndelse af mandibel
</commit_message>
<xml_diff>
--- a/Patienter/Patient information - template.docx
+++ b/Patienter/Patient information - template.docx
@@ -3,9 +3,6 @@
 <w:document xmlns:wpc="http://schemas.microsoft.com/office/word/2010/wordprocessingCanvas" xmlns:cx="http://schemas.microsoft.com/office/drawing/2014/chartex" xmlns:cx1="http://schemas.microsoft.com/office/drawing/2015/9/8/chartex" xmlns:cx2="http://schemas.microsoft.com/office/drawing/2015/10/21/chartex" xmlns:cx3="http://schemas.microsoft.com/office/drawing/2016/5/9/chartex" xmlns:cx4="http://schemas.microsoft.com/office/drawing/2016/5/10/chartex" xmlns:cx5="http://schemas.microsoft.com/office/drawing/2016/5/11/chartex" xmlns:cx6="http://schemas.microsoft.com/office/drawing/2016/5/12/chartex" xmlns:cx7="http://schemas.microsoft.com/office/drawing/2016/5/13/chartex" xmlns:cx8="http://schemas.microsoft.com/office/drawing/2016/5/14/chartex" xmlns:mc="http://schemas.openxmlformats.org/markup-compatibility/2006" xmlns:aink="http://schemas.microsoft.com/office/drawing/2016/ink" xmlns:am3d="http://schemas.microsoft.com/office/drawing/2017/model3d" xmlns:o="urn:schemas-microsoft-com:office:office" xmlns:r="http://schemas.openxmlformats.org/officeDocument/2006/relationships" xmlns:m="http://schemas.openxmlformats.org/officeDocument/2006/math" xmlns:v="urn:schemas-microsoft-com:vml" xmlns:wp14="http://schemas.microsoft.com/office/word/2010/wordprocessingDrawing" xmlns:wp="http://schemas.openxmlformats.org/drawingml/2006/wordprocessingDrawing" xmlns:w10="urn:schemas-microsoft-com:office:word" xmlns:w="http://schemas.openxmlformats.org/wordprocessingml/2006/main" xmlns:w14="http://schemas.microsoft.com/office/word/2010/wordml" xmlns:w15="http://schemas.microsoft.com/office/word/2012/wordml" xmlns:w16cex="http://schemas.microsoft.com/office/word/2018/wordml/cex" xmlns:w16cid="http://schemas.microsoft.com/office/word/2016/wordml/cid" xmlns:w16="http://schemas.microsoft.com/office/word/2018/wordml" xmlns:w16sdtdh="http://schemas.microsoft.com/office/word/2020/wordml/sdtdatahash" xmlns:w16se="http://schemas.microsoft.com/office/word/2015/wordml/symex" xmlns:wpg="http://schemas.microsoft.com/office/word/2010/wordprocessingGroup" xmlns:wpi="http://schemas.microsoft.com/office/word/2010/wordprocessingInk" xmlns:wne="http://schemas.microsoft.com/office/word/2006/wordml" xmlns:wps="http://schemas.microsoft.com/office/word/2010/wordprocessingShape" mc:Ignorable="w14 w15 w16se w16cid w16 w16cex w16sdtdh wp14">
   <w:body>
     <w:p>
-      <w:pPr>
-        <w:pStyle w:val="Overskrift1"/>
-      </w:pPr>
       <w:r>
         <w:rPr>
           <w:noProof/>
@@ -345,9 +342,13 @@
         </mc:AlternateContent>
       </w:r>
       <w:r>
-        <w:t>LOGO</w:t>
+        <w:t>I</w:t>
+      </w:r>
+      <w:r>
+        <w:t>nformationstabel</w:t>
       </w:r>
     </w:p>
+    <w:p/>
     <w:p/>
     <w:p/>
     <w:p/>
@@ -1127,6 +1128,7 @@
                       </w:placeholder>
                       <w:text w:multiLine="1"/>
                     </w:sdtPr>
+                    <w:sdtEndPr/>
                     <w:sdtContent>
                       <w:r>
                         <w:rPr>
@@ -5965,7 +5967,6 @@
   <w:style w:type="character" w:default="1" w:styleId="Standardskrifttypeiafsnit">
     <w:name w:val="Default Paragraph Font"/>
     <w:uiPriority w:val="1"/>
-    <w:semiHidden/>
     <w:unhideWhenUsed/>
   </w:style>
   <w:style w:type="table" w:default="1" w:styleId="Tabel-Normal">
@@ -6483,6 +6484,7 @@
     <w:rsid w:val="003C30E7"/>
     <w:rsid w:val="0046212F"/>
     <w:rsid w:val="004E7001"/>
+    <w:rsid w:val="00876382"/>
     <w:rsid w:val="009B7F1F"/>
     <w:rsid w:val="009E79A3"/>
     <w:rsid w:val="009F2593"/>

</xml_diff>